<commit_message>
Modified the cover page and second page so they are correct.
</commit_message>
<xml_diff>
--- a/tech-report-cover.docx
+++ b/tech-report-cover.docx
@@ -1,23 +1,14 @@
 
 <file path=word/document.xml><?xml version="1.0" encoding="utf-8"?>
-<w:document xmlns:wpc="http://schemas.microsoft.com/office/word/2010/wordprocessingCanvas" xmlns:cx="http://schemas.microsoft.com/office/drawing/2014/chartex" xmlns:cx1="http://schemas.microsoft.com/office/drawing/2015/9/8/chartex" xmlns:cx2="http://schemas.microsoft.com/office/drawing/2015/10/21/chartex" xmlns:cx3="http://schemas.microsoft.com/office/drawing/2016/5/9/chartex" xmlns:cx4="http://schemas.microsoft.com/office/drawing/2016/5/10/chartex" xmlns:cx5="http://schemas.microsoft.com/office/drawing/2016/5/11/chartex" xmlns:cx6="http://schemas.microsoft.com/office/drawing/2016/5/12/chartex" xmlns:cx7="http://schemas.microsoft.com/office/drawing/2016/5/13/chartex" xmlns:cx8="http://schemas.microsoft.com/office/drawing/2016/5/14/chartex" xmlns:mc="http://schemas.openxmlformats.org/markup-compatibility/2006" xmlns:aink="http://schemas.microsoft.com/office/drawing/2016/ink" xmlns:am3d="http://schemas.microsoft.com/office/drawing/2017/model3d" xmlns:o="urn:schemas-microsoft-com:office:office" xmlns:r="http://schemas.openxmlformats.org/officeDocument/2006/relationships" xmlns:m="http://schemas.openxmlformats.org/officeDocument/2006/math" xmlns:v="urn:schemas-microsoft-com:vml" xmlns:wp14="http://schemas.microsoft.com/office/word/2010/wordprocessingDrawing" xmlns:wp="http://schemas.openxmlformats.org/drawingml/2006/wordprocessingDrawing" xmlns:w10="urn:schemas-microsoft-com:office:word" xmlns:w="http://schemas.openxmlformats.org/wordprocessingml/2006/main" xmlns:w14="http://schemas.microsoft.com/office/word/2010/wordml" xmlns:w15="http://schemas.microsoft.com/office/word/2012/wordml" xmlns:w16cex="http://schemas.microsoft.com/office/word/2018/wordml/cex" xmlns:w16cid="http://schemas.microsoft.com/office/word/2016/wordml/cid" xmlns:w16="http://schemas.microsoft.com/office/word/2018/wordml" xmlns:w16se="http://schemas.microsoft.com/office/word/2015/wordml/symex" xmlns:wpg="http://schemas.microsoft.com/office/word/2010/wordprocessingGroup" xmlns:wpi="http://schemas.microsoft.com/office/word/2010/wordprocessingInk" xmlns:wne="http://schemas.microsoft.com/office/word/2006/wordml" xmlns:wps="http://schemas.microsoft.com/office/word/2010/wordprocessingShape" mc:Ignorable="w14 w15 w16se w16cid w16 w16cex wp14">
+<w:document xmlns:wpc="http://schemas.microsoft.com/office/word/2010/wordprocessingCanvas" xmlns:cx="http://schemas.microsoft.com/office/drawing/2014/chartex" xmlns:cx1="http://schemas.microsoft.com/office/drawing/2015/9/8/chartex" xmlns:mc="http://schemas.openxmlformats.org/markup-compatibility/2006" xmlns:o="urn:schemas-microsoft-com:office:office" xmlns:r="http://schemas.openxmlformats.org/officeDocument/2006/relationships" xmlns:m="http://schemas.openxmlformats.org/officeDocument/2006/math" xmlns:v="urn:schemas-microsoft-com:vml" xmlns:wp14="http://schemas.microsoft.com/office/word/2010/wordprocessingDrawing" xmlns:wp="http://schemas.openxmlformats.org/drawingml/2006/wordprocessingDrawing" xmlns:w10="urn:schemas-microsoft-com:office:word" xmlns:w="http://schemas.openxmlformats.org/wordprocessingml/2006/main" xmlns:w14="http://schemas.microsoft.com/office/word/2010/wordml" xmlns:w15="http://schemas.microsoft.com/office/word/2012/wordml" xmlns:w16se="http://schemas.microsoft.com/office/word/2015/wordml/symex" xmlns:wpg="http://schemas.microsoft.com/office/word/2010/wordprocessingGroup" xmlns:wpi="http://schemas.microsoft.com/office/word/2010/wordprocessingInk" xmlns:wne="http://schemas.microsoft.com/office/word/2006/wordml" xmlns:wps="http://schemas.microsoft.com/office/word/2010/wordprocessingShape" mc:Ignorable="w14 w15 w16se wp14">
   <w:body>
     <w:tbl>
       <w:tblPr>
-        <w:tblStyle w:val="TableGrid"/>
         <w:tblW w:w="0" w:type="auto"/>
-        <w:tblBorders>
-          <w:top w:val="none" w:sz="0" w:space="0" w:color="auto"/>
-          <w:left w:val="none" w:sz="0" w:space="0" w:color="auto"/>
-          <w:bottom w:val="none" w:sz="0" w:space="0" w:color="auto"/>
-          <w:right w:val="none" w:sz="0" w:space="0" w:color="auto"/>
-          <w:insideH w:val="none" w:sz="0" w:space="0" w:color="auto"/>
-          <w:insideV w:val="none" w:sz="0" w:space="0" w:color="auto"/>
-        </w:tblBorders>
         <w:tblLook w:val="01E0" w:firstRow="1" w:lastRow="1" w:firstColumn="1" w:lastColumn="1" w:noHBand="0" w:noVBand="0"/>
       </w:tblPr>
       <w:tblGrid>
-        <w:gridCol w:w="9360"/>
+        <w:gridCol w:w="8496"/>
       </w:tblGrid>
       <w:tr>
         <w:trPr>
@@ -26,6 +17,7 @@
         <w:tc>
           <w:tcPr>
             <w:tcW w:w="9468" w:type="dxa"/>
+            <w:shd w:val="clear" w:color="auto" w:fill="auto"/>
             <w:vAlign w:val="center"/>
           </w:tcPr>
           <w:p>
@@ -38,7 +30,6 @@
                 <w:rFonts w:ascii="Microsoft Sans Serif" w:hAnsi="Microsoft Sans Serif" w:cs="Microsoft Sans Serif"/>
                 <w:sz w:val="36"/>
                 <w:szCs w:val="36"/>
-                <w:lang w:val="fr-CA"/>
               </w:rPr>
             </w:pPr>
             <w:r>
@@ -57,7 +48,7 @@
                   <w:helpText w:type="text" w:val="Enter title here"/>
                   <w:statusText w:type="text" w:val="Enter title here"/>
                   <w:textInput>
-                    <w:default w:val="Title "/>
+                    <w:default w:val="Oceanographic monitoring of the Gully MPA – A synopsis of data collected by the Atlantic Zone Monitoring Program"/>
                     <w:format w:val="FIRST CAPITAL"/>
                   </w:textInput>
                 </w:ffData>
@@ -70,7 +61,6 @@
                 <w:b/>
                 <w:sz w:val="36"/>
                 <w:szCs w:val="36"/>
-                <w:lang w:val="fr-CA"/>
               </w:rPr>
               <w:instrText xml:space="preserve"> FORMTEXT </w:instrText>
             </w:r>
@@ -100,31 +90,8 @@
                 <w:noProof/>
                 <w:sz w:val="36"/>
                 <w:szCs w:val="36"/>
-                <w:lang w:val="fr-CA"/>
-              </w:rPr>
-              <w:t xml:space="preserve">Edit the file tech-report-cover.docx and save </w:t>
-            </w:r>
-            <w:r>
-              <w:rPr>
-                <w:rFonts w:ascii="Microsoft Sans Serif" w:hAnsi="Microsoft Sans Serif" w:cs="Microsoft Sans Serif"/>
-                <w:b/>
-                <w:noProof/>
-                <w:sz w:val="36"/>
-                <w:szCs w:val="36"/>
-                <w:lang w:val="fr-CA"/>
-              </w:rPr>
-              <w:t xml:space="preserve">it </w:t>
-            </w:r>
-            <w:r>
-              <w:rPr>
-                <w:rFonts w:ascii="Microsoft Sans Serif" w:hAnsi="Microsoft Sans Serif" w:cs="Microsoft Sans Serif"/>
-                <w:b/>
-                <w:noProof/>
-                <w:sz w:val="36"/>
-                <w:szCs w:val="36"/>
-                <w:lang w:val="fr-CA"/>
-              </w:rPr>
-              <w:t>as a PDF to replace this title page</w:t>
+              </w:rPr>
+              <w:t>Oceanographic monitoring of the Gully MPA – A synopsis of data collected by the Atlantic Zone Monitoring Program</w:t>
             </w:r>
             <w:r>
               <w:rPr>
@@ -147,15 +114,14 @@
         <w:tc>
           <w:tcPr>
             <w:tcW w:w="9468" w:type="dxa"/>
+            <w:shd w:val="clear" w:color="auto" w:fill="auto"/>
           </w:tcPr>
           <w:p>
             <w:pPr>
               <w:rPr>
                 <w:rFonts w:ascii="Microsoft Sans Serif" w:hAnsi="Microsoft Sans Serif" w:cs="Microsoft Sans Serif"/>
-                <w:noProof/>
-                <w:sz w:val="28"/>
-                <w:szCs w:val="28"/>
-                <w:lang w:val="fr-CA"/>
+                <w:sz w:val="28"/>
+                <w:szCs w:val="28"/>
               </w:rPr>
             </w:pPr>
             <w:r>
@@ -173,7 +139,7 @@
                   <w:helpText w:type="text" w:val="Type Author(s) name here"/>
                   <w:statusText w:type="text" w:val="Type Author(s) name here"/>
                   <w:textInput>
-                    <w:default w:val="Author(s)"/>
+                    <w:default w:val="Jeffrey W. Jackson, Erica J. H. Head, Lindsay I. Beazley and Andrew T. Cogswell"/>
                     <w:format w:val="FIRST CAPITAL"/>
                   </w:textInput>
                 </w:ffData>
@@ -185,9 +151,16 @@
                 <w:rFonts w:ascii="Microsoft Sans Serif" w:hAnsi="Microsoft Sans Serif" w:cs="Microsoft Sans Serif"/>
                 <w:sz w:val="28"/>
                 <w:szCs w:val="28"/>
+              </w:rPr>
+              <w:instrText xml:space="preserve"> FORMTEXT </w:instrText>
+            </w:r>
+            <w:r>
+              <w:rPr>
+                <w:rFonts w:ascii="Microsoft Sans Serif" w:hAnsi="Microsoft Sans Serif" w:cs="Microsoft Sans Serif"/>
+                <w:sz w:val="28"/>
+                <w:szCs w:val="28"/>
                 <w:lang w:val="fr-CA"/>
               </w:rPr>
-              <w:instrText xml:space="preserve"> FORMTEXT </w:instrText>
             </w:r>
             <w:r>
               <w:rPr>
@@ -196,14 +169,6 @@
                 <w:szCs w:val="28"/>
                 <w:lang w:val="fr-CA"/>
               </w:rPr>
-            </w:r>
-            <w:r>
-              <w:rPr>
-                <w:rFonts w:ascii="Microsoft Sans Serif" w:hAnsi="Microsoft Sans Serif" w:cs="Microsoft Sans Serif"/>
-                <w:sz w:val="28"/>
-                <w:szCs w:val="28"/>
-                <w:lang w:val="fr-CA"/>
-              </w:rPr>
               <w:fldChar w:fldCharType="separate"/>
             </w:r>
             <w:r>
@@ -212,38 +177,8 @@
                 <w:noProof/>
                 <w:sz w:val="28"/>
                 <w:szCs w:val="28"/>
-                <w:lang w:val="fr-CA"/>
-              </w:rPr>
-              <w:t>Author(s)</w:t>
-            </w:r>
-          </w:p>
-          <w:p>
-            <w:pPr>
-              <w:rPr>
-                <w:rFonts w:ascii="Microsoft Sans Serif" w:hAnsi="Microsoft Sans Serif" w:cs="Microsoft Sans Serif"/>
-                <w:sz w:val="28"/>
-                <w:szCs w:val="28"/>
-              </w:rPr>
-            </w:pPr>
-            <w:r>
-              <w:rPr>
-                <w:rFonts w:ascii="Microsoft Sans Serif" w:hAnsi="Microsoft Sans Serif" w:cs="Microsoft Sans Serif"/>
-                <w:noProof/>
-                <w:sz w:val="28"/>
-                <w:szCs w:val="28"/>
-                <w:lang w:val="fr-CA"/>
-              </w:rPr>
-              <w:t xml:space="preserve">&lt;delete this&gt; If you are having permissions issues editing the .docx file, download a copy manually from </w:t>
-            </w:r>
-            <w:r>
-              <w:rPr>
-                <w:rFonts w:ascii="Microsoft Sans Serif" w:hAnsi="Microsoft Sans Serif" w:cs="Microsoft Sans Serif"/>
-                <w:noProof/>
-                <w:sz w:val="28"/>
-                <w:szCs w:val="28"/>
-                <w:lang w:val="fr-CA"/>
-              </w:rPr>
-              <w:t>http://bit.ly/tech-report-docx</w:t>
+              </w:rPr>
+              <w:t>Jeffrey W. Jackson, Erica J. H. Head, Lindsay I. Beazley and Andrew T. Cogswell</w:t>
             </w:r>
             <w:r>
               <w:rPr>
@@ -265,6 +200,7 @@
         <w:tc>
           <w:tcPr>
             <w:tcW w:w="9468" w:type="dxa"/>
+            <w:shd w:val="clear" w:color="auto" w:fill="auto"/>
           </w:tcPr>
           <w:p>
             <w:pPr>
@@ -272,7 +208,6 @@
                 <w:rFonts w:ascii="Microsoft Sans Serif" w:hAnsi="Microsoft Sans Serif" w:cs="Microsoft Sans Serif"/>
                 <w:sz w:val="28"/>
                 <w:szCs w:val="28"/>
-                <w:lang w:val="fr-CA"/>
               </w:rPr>
             </w:pPr>
             <w:r>
@@ -280,68 +215,110 @@
                 <w:rFonts w:ascii="Microsoft Sans Serif" w:hAnsi="Microsoft Sans Serif" w:cs="Microsoft Sans Serif"/>
                 <w:sz w:val="28"/>
                 <w:szCs w:val="28"/>
-                <w:lang w:val="fr-CA"/>
-              </w:rPr>
-              <w:fldChar w:fldCharType="begin">
-                <w:ffData>
-                  <w:name w:val="Text3"/>
-                  <w:enabled/>
-                  <w:calcOnExit w:val="0"/>
-                  <w:helpText w:type="text" w:val="Enter address here"/>
-                  <w:statusText w:type="text" w:val="Enter address here"/>
-                  <w:textInput>
-                    <w:default w:val="Address "/>
-                  </w:textInput>
-                </w:ffData>
-              </w:fldChar>
-            </w:r>
-            <w:bookmarkStart w:id="2" w:name="Text3"/>
-            <w:r>
-              <w:rPr>
-                <w:rFonts w:ascii="Microsoft Sans Serif" w:hAnsi="Microsoft Sans Serif" w:cs="Microsoft Sans Serif"/>
-                <w:sz w:val="28"/>
-                <w:szCs w:val="28"/>
-                <w:lang w:val="fr-CA"/>
-              </w:rPr>
-              <w:instrText xml:space="preserve"> FORMTEXT </w:instrText>
-            </w:r>
-            <w:r>
-              <w:rPr>
-                <w:rFonts w:ascii="Microsoft Sans Serif" w:hAnsi="Microsoft Sans Serif" w:cs="Microsoft Sans Serif"/>
-                <w:sz w:val="28"/>
-                <w:szCs w:val="28"/>
-                <w:lang w:val="fr-CA"/>
-              </w:rPr>
-            </w:r>
-            <w:r>
-              <w:rPr>
-                <w:rFonts w:ascii="Microsoft Sans Serif" w:hAnsi="Microsoft Sans Serif" w:cs="Microsoft Sans Serif"/>
-                <w:sz w:val="28"/>
-                <w:szCs w:val="28"/>
-                <w:lang w:val="fr-CA"/>
-              </w:rPr>
-              <w:fldChar w:fldCharType="separate"/>
-            </w:r>
-            <w:r>
-              <w:rPr>
-                <w:rFonts w:ascii="Microsoft Sans Serif" w:hAnsi="Microsoft Sans Serif" w:cs="Microsoft Sans Serif"/>
-                <w:noProof/>
-                <w:sz w:val="28"/>
-                <w:szCs w:val="28"/>
-                <w:lang w:val="fr-CA"/>
-              </w:rPr>
-              <w:t xml:space="preserve">Address </w:t>
-            </w:r>
-            <w:r>
-              <w:rPr>
-                <w:rFonts w:ascii="Microsoft Sans Serif" w:hAnsi="Microsoft Sans Serif" w:cs="Microsoft Sans Serif"/>
-                <w:sz w:val="28"/>
-                <w:szCs w:val="28"/>
-                <w:lang w:val="fr-CA"/>
-              </w:rPr>
-              <w:fldChar w:fldCharType="end"/>
-            </w:r>
-            <w:bookmarkEnd w:id="2"/>
+              </w:rPr>
+              <w:t>Ocean and Ecosystem Sciences Division</w:t>
+            </w:r>
+          </w:p>
+          <w:p>
+            <w:pPr>
+              <w:rPr>
+                <w:rFonts w:ascii="Microsoft Sans Serif" w:hAnsi="Microsoft Sans Serif" w:cs="Microsoft Sans Serif"/>
+                <w:sz w:val="28"/>
+                <w:szCs w:val="28"/>
+              </w:rPr>
+            </w:pPr>
+            <w:r>
+              <w:rPr>
+                <w:rFonts w:ascii="Microsoft Sans Serif" w:hAnsi="Microsoft Sans Serif" w:cs="Microsoft Sans Serif"/>
+                <w:sz w:val="28"/>
+                <w:szCs w:val="28"/>
+              </w:rPr>
+              <w:t>Fisheries and Oceans Canada</w:t>
+            </w:r>
+          </w:p>
+          <w:p>
+            <w:pPr>
+              <w:rPr>
+                <w:rFonts w:ascii="Microsoft Sans Serif" w:hAnsi="Microsoft Sans Serif" w:cs="Microsoft Sans Serif"/>
+                <w:sz w:val="28"/>
+                <w:szCs w:val="28"/>
+              </w:rPr>
+            </w:pPr>
+            <w:r>
+              <w:rPr>
+                <w:rFonts w:ascii="Microsoft Sans Serif" w:hAnsi="Microsoft Sans Serif" w:cs="Microsoft Sans Serif"/>
+                <w:sz w:val="28"/>
+                <w:szCs w:val="28"/>
+              </w:rPr>
+              <w:t>Bedford Institute of Oceanography</w:t>
+            </w:r>
+          </w:p>
+          <w:p>
+            <w:pPr>
+              <w:rPr>
+                <w:rFonts w:ascii="Microsoft Sans Serif" w:hAnsi="Microsoft Sans Serif" w:cs="Microsoft Sans Serif"/>
+                <w:sz w:val="28"/>
+                <w:szCs w:val="28"/>
+              </w:rPr>
+            </w:pPr>
+            <w:r>
+              <w:rPr>
+                <w:rFonts w:ascii="Microsoft Sans Serif" w:hAnsi="Microsoft Sans Serif" w:cs="Microsoft Sans Serif"/>
+                <w:sz w:val="28"/>
+                <w:szCs w:val="28"/>
+              </w:rPr>
+              <w:t>P.O. Box 1006</w:t>
+            </w:r>
+          </w:p>
+          <w:p>
+            <w:pPr>
+              <w:rPr>
+                <w:rFonts w:ascii="Microsoft Sans Serif" w:hAnsi="Microsoft Sans Serif" w:cs="Microsoft Sans Serif"/>
+                <w:sz w:val="28"/>
+                <w:szCs w:val="28"/>
+              </w:rPr>
+            </w:pPr>
+            <w:r>
+              <w:rPr>
+                <w:rFonts w:ascii="Microsoft Sans Serif" w:hAnsi="Microsoft Sans Serif" w:cs="Microsoft Sans Serif"/>
+                <w:sz w:val="28"/>
+                <w:szCs w:val="28"/>
+              </w:rPr>
+              <w:t>Dartmouth, Nova Scotia</w:t>
+            </w:r>
+            <w:r>
+              <w:rPr>
+                <w:rFonts w:ascii="Microsoft Sans Serif" w:hAnsi="Microsoft Sans Serif" w:cs="Microsoft Sans Serif"/>
+                <w:sz w:val="28"/>
+                <w:szCs w:val="28"/>
+              </w:rPr>
+              <w:t xml:space="preserve"> </w:t>
+            </w:r>
+            <w:r>
+              <w:rPr>
+                <w:rFonts w:ascii="Microsoft Sans Serif" w:hAnsi="Microsoft Sans Serif" w:cs="Microsoft Sans Serif"/>
+                <w:sz w:val="28"/>
+                <w:szCs w:val="28"/>
+              </w:rPr>
+              <w:t>Canada,</w:t>
+            </w:r>
+          </w:p>
+          <w:p>
+            <w:pPr>
+              <w:rPr>
+                <w:rFonts w:ascii="Microsoft Sans Serif" w:hAnsi="Microsoft Sans Serif" w:cs="Microsoft Sans Serif"/>
+                <w:sz w:val="28"/>
+                <w:szCs w:val="28"/>
+              </w:rPr>
+            </w:pPr>
+            <w:r>
+              <w:rPr>
+                <w:rFonts w:ascii="Microsoft Sans Serif" w:hAnsi="Microsoft Sans Serif" w:cs="Microsoft Sans Serif"/>
+                <w:sz w:val="28"/>
+                <w:szCs w:val="28"/>
+              </w:rPr>
+              <w:t>B2Y 4A2</w:t>
+            </w:r>
           </w:p>
         </w:tc>
       </w:tr>
@@ -352,6 +329,7 @@
         <w:tc>
           <w:tcPr>
             <w:tcW w:w="9468" w:type="dxa"/>
+            <w:shd w:val="clear" w:color="auto" w:fill="auto"/>
           </w:tcPr>
           <w:p>
             <w:pPr>
@@ -377,12 +355,12 @@
                   <w:helpText w:type="text" w:val="Insert the Year"/>
                   <w:statusText w:type="text" w:val="Insert the Year"/>
                   <w:textInput>
-                    <w:default w:val="Year"/>
+                    <w:default w:val="2021"/>
                   </w:textInput>
                 </w:ffData>
               </w:fldChar>
             </w:r>
-            <w:bookmarkStart w:id="3" w:name="Text4"/>
+            <w:bookmarkStart w:id="2" w:name="Text4"/>
             <w:r>
               <w:rPr>
                 <w:rFonts w:ascii="Microsoft Sans Serif" w:hAnsi="Microsoft Sans Serif" w:cs="Microsoft Sans Serif"/>
@@ -417,7 +395,7 @@
                 <w:szCs w:val="28"/>
                 <w:lang w:val="fr-CA"/>
               </w:rPr>
-              <w:t>Year</w:t>
+              <w:t>2021</w:t>
             </w:r>
             <w:r>
               <w:rPr>
@@ -428,7 +406,7 @@
               </w:rPr>
               <w:fldChar w:fldCharType="end"/>
             </w:r>
-            <w:bookmarkEnd w:id="3"/>
+            <w:bookmarkEnd w:id="2"/>
           </w:p>
         </w:tc>
       </w:tr>
@@ -436,6 +414,7 @@
         <w:tc>
           <w:tcPr>
             <w:tcW w:w="9468" w:type="dxa"/>
+            <w:shd w:val="clear" w:color="auto" w:fill="auto"/>
           </w:tcPr>
           <w:p>
             <w:pPr>
@@ -472,7 +451,16 @@
                 <w:sz w:val="36"/>
                 <w:szCs w:val="36"/>
               </w:rPr>
-              <w:t xml:space="preserve">Fisheries and Aquatic Sciences </w:t>
+              <w:t>Hydrography and Ocean</w:t>
+            </w:r>
+            <w:r>
+              <w:rPr>
+                <w:rFonts w:ascii="Microsoft Sans Serif" w:hAnsi="Microsoft Sans Serif" w:cs="Microsoft Sans Serif"/>
+                <w:b/>
+                <w:sz w:val="36"/>
+                <w:szCs w:val="36"/>
+              </w:rPr>
+              <w:t xml:space="preserve"> Sciences </w:t>
             </w:r>
             <w:r>
               <w:rPr>
@@ -494,7 +482,7 @@
                 </w:ffData>
               </w:fldChar>
             </w:r>
-            <w:bookmarkStart w:id="4" w:name="Text7"/>
+            <w:bookmarkStart w:id="3" w:name="Text7"/>
             <w:r>
               <w:rPr>
                 <w:rFonts w:ascii="Microsoft Sans Serif" w:hAnsi="Microsoft Sans Serif" w:cs="Microsoft Sans Serif"/>
@@ -540,53 +528,34 @@
               </w:rPr>
               <w:fldChar w:fldCharType="end"/>
             </w:r>
-            <w:bookmarkEnd w:id="4"/>
+            <w:bookmarkEnd w:id="3"/>
           </w:p>
         </w:tc>
       </w:tr>
     </w:tbl>
     <w:p>
-      <w:pPr>
-        <w:rPr>
-          <w:rFonts w:ascii="Microsoft Sans Serif" w:hAnsi="Microsoft Sans Serif" w:cs="Microsoft Sans Serif"/>
-          <w:b/>
-          <w:sz w:val="40"/>
-          <w:szCs w:val="40"/>
-        </w:rPr>
-        <w:sectPr>
-          <w:headerReference w:type="default" r:id="rId7"/>
-          <w:footerReference w:type="default" r:id="rId8"/>
-          <w:type w:val="continuous"/>
-          <w:pgSz w:w="12240" w:h="15840" w:code="1"/>
-          <w:pgMar w:top="1440" w:right="1440" w:bottom="562" w:left="1440" w:header="720" w:footer="720" w:gutter="0"/>
-          <w:cols w:space="720"/>
-          <w:docGrid w:linePitch="360"/>
-        </w:sectPr>
-      </w:pPr>
-    </w:p>
-    <w:p>
-      <w:pPr>
-        <w:rPr>
-          <w:rFonts w:ascii="Microsoft Sans Serif" w:hAnsi="Microsoft Sans Serif" w:cs="Microsoft Sans Serif"/>
-          <w:b/>
-          <w:sz w:val="40"/>
-          <w:szCs w:val="40"/>
-        </w:rPr>
-      </w:pPr>
+      <w:bookmarkStart w:id="4" w:name="_GoBack"/>
+      <w:bookmarkEnd w:id="4"/>
     </w:p>
     <w:sectPr>
-      <w:type w:val="continuous"/>
+      <w:headerReference w:type="even" r:id="rId7"/>
+      <w:headerReference w:type="default" r:id="rId8"/>
+      <w:footerReference w:type="even" r:id="rId9"/>
+      <w:footerReference w:type="default" r:id="rId10"/>
+      <w:headerReference w:type="first" r:id="rId11"/>
+      <w:footerReference w:type="first" r:id="rId12"/>
       <w:pgSz w:w="12240" w:h="15840" w:code="1"/>
-      <w:pgMar w:top="3572" w:right="1191" w:bottom="567" w:left="2495" w:header="720" w:footer="720" w:gutter="0"/>
+      <w:pgMar w:top="1440" w:right="1872" w:bottom="1440" w:left="1872" w:header="720" w:footer="720" w:gutter="0"/>
       <w:cols w:space="720"/>
-      <w:docGrid w:linePitch="360"/>
+      <w:vAlign w:val="center"/>
+      <w:noEndnote/>
     </w:sectPr>
   </w:body>
 </w:document>
 </file>
 
 <file path=word/endnotes.xml><?xml version="1.0" encoding="utf-8"?>
-<w:endnotes xmlns:wpc="http://schemas.microsoft.com/office/word/2010/wordprocessingCanvas" xmlns:cx="http://schemas.microsoft.com/office/drawing/2014/chartex" xmlns:cx1="http://schemas.microsoft.com/office/drawing/2015/9/8/chartex" xmlns:cx2="http://schemas.microsoft.com/office/drawing/2015/10/21/chartex" xmlns:cx3="http://schemas.microsoft.com/office/drawing/2016/5/9/chartex" xmlns:cx4="http://schemas.microsoft.com/office/drawing/2016/5/10/chartex" xmlns:cx5="http://schemas.microsoft.com/office/drawing/2016/5/11/chartex" xmlns:cx6="http://schemas.microsoft.com/office/drawing/2016/5/12/chartex" xmlns:cx7="http://schemas.microsoft.com/office/drawing/2016/5/13/chartex" xmlns:cx8="http://schemas.microsoft.com/office/drawing/2016/5/14/chartex" xmlns:mc="http://schemas.openxmlformats.org/markup-compatibility/2006" xmlns:aink="http://schemas.microsoft.com/office/drawing/2016/ink" xmlns:am3d="http://schemas.microsoft.com/office/drawing/2017/model3d" xmlns:o="urn:schemas-microsoft-com:office:office" xmlns:r="http://schemas.openxmlformats.org/officeDocument/2006/relationships" xmlns:m="http://schemas.openxmlformats.org/officeDocument/2006/math" xmlns:v="urn:schemas-microsoft-com:vml" xmlns:wp14="http://schemas.microsoft.com/office/word/2010/wordprocessingDrawing" xmlns:wp="http://schemas.openxmlformats.org/drawingml/2006/wordprocessingDrawing" xmlns:w10="urn:schemas-microsoft-com:office:word" xmlns:w="http://schemas.openxmlformats.org/wordprocessingml/2006/main" xmlns:w14="http://schemas.microsoft.com/office/word/2010/wordml" xmlns:w15="http://schemas.microsoft.com/office/word/2012/wordml" xmlns:w16cex="http://schemas.microsoft.com/office/word/2018/wordml/cex" xmlns:w16cid="http://schemas.microsoft.com/office/word/2016/wordml/cid" xmlns:w16="http://schemas.microsoft.com/office/word/2018/wordml" xmlns:w16se="http://schemas.microsoft.com/office/word/2015/wordml/symex" xmlns:wpg="http://schemas.microsoft.com/office/word/2010/wordprocessingGroup" xmlns:wpi="http://schemas.microsoft.com/office/word/2010/wordprocessingInk" xmlns:wne="http://schemas.microsoft.com/office/word/2006/wordml" xmlns:wps="http://schemas.microsoft.com/office/word/2010/wordprocessingShape" mc:Ignorable="w14 w15 w16se w16cid w16 w16cex wp14">
+<w:endnotes xmlns:wpc="http://schemas.microsoft.com/office/word/2010/wordprocessingCanvas" xmlns:cx="http://schemas.microsoft.com/office/drawing/2014/chartex" xmlns:cx1="http://schemas.microsoft.com/office/drawing/2015/9/8/chartex" xmlns:mc="http://schemas.openxmlformats.org/markup-compatibility/2006" xmlns:o="urn:schemas-microsoft-com:office:office" xmlns:r="http://schemas.openxmlformats.org/officeDocument/2006/relationships" xmlns:m="http://schemas.openxmlformats.org/officeDocument/2006/math" xmlns:v="urn:schemas-microsoft-com:vml" xmlns:wp14="http://schemas.microsoft.com/office/word/2010/wordprocessingDrawing" xmlns:wp="http://schemas.openxmlformats.org/drawingml/2006/wordprocessingDrawing" xmlns:w10="urn:schemas-microsoft-com:office:word" xmlns:w="http://schemas.openxmlformats.org/wordprocessingml/2006/main" xmlns:w14="http://schemas.microsoft.com/office/word/2010/wordml" xmlns:w15="http://schemas.microsoft.com/office/word/2012/wordml" xmlns:w16se="http://schemas.microsoft.com/office/word/2015/wordml/symex" xmlns:wpg="http://schemas.microsoft.com/office/word/2010/wordprocessingGroup" xmlns:wpi="http://schemas.microsoft.com/office/word/2010/wordprocessingInk" xmlns:wne="http://schemas.microsoft.com/office/word/2006/wordml" xmlns:wps="http://schemas.microsoft.com/office/word/2010/wordprocessingShape" mc:Ignorable="w14 w15 w16se wp14">
   <w:endnote w:type="separator" w:id="-1">
     <w:p>
       <w:r>
@@ -605,7 +574,17 @@
 </file>
 
 <file path=word/footer1.xml><?xml version="1.0" encoding="utf-8"?>
-<w:ftr xmlns:wpc="http://schemas.microsoft.com/office/word/2010/wordprocessingCanvas" xmlns:cx="http://schemas.microsoft.com/office/drawing/2014/chartex" xmlns:cx1="http://schemas.microsoft.com/office/drawing/2015/9/8/chartex" xmlns:cx2="http://schemas.microsoft.com/office/drawing/2015/10/21/chartex" xmlns:cx3="http://schemas.microsoft.com/office/drawing/2016/5/9/chartex" xmlns:cx4="http://schemas.microsoft.com/office/drawing/2016/5/10/chartex" xmlns:cx5="http://schemas.microsoft.com/office/drawing/2016/5/11/chartex" xmlns:cx6="http://schemas.microsoft.com/office/drawing/2016/5/12/chartex" xmlns:cx7="http://schemas.microsoft.com/office/drawing/2016/5/13/chartex" xmlns:cx8="http://schemas.microsoft.com/office/drawing/2016/5/14/chartex" xmlns:mc="http://schemas.openxmlformats.org/markup-compatibility/2006" xmlns:aink="http://schemas.microsoft.com/office/drawing/2016/ink" xmlns:am3d="http://schemas.microsoft.com/office/drawing/2017/model3d" xmlns:o="urn:schemas-microsoft-com:office:office" xmlns:r="http://schemas.openxmlformats.org/officeDocument/2006/relationships" xmlns:m="http://schemas.openxmlformats.org/officeDocument/2006/math" xmlns:v="urn:schemas-microsoft-com:vml" xmlns:wp14="http://schemas.microsoft.com/office/word/2010/wordprocessingDrawing" xmlns:wp="http://schemas.openxmlformats.org/drawingml/2006/wordprocessingDrawing" xmlns:w10="urn:schemas-microsoft-com:office:word" xmlns:w="http://schemas.openxmlformats.org/wordprocessingml/2006/main" xmlns:w14="http://schemas.microsoft.com/office/word/2010/wordml" xmlns:w15="http://schemas.microsoft.com/office/word/2012/wordml" xmlns:w16cex="http://schemas.microsoft.com/office/word/2018/wordml/cex" xmlns:w16cid="http://schemas.microsoft.com/office/word/2016/wordml/cid" xmlns:w16="http://schemas.microsoft.com/office/word/2018/wordml" xmlns:w16se="http://schemas.microsoft.com/office/word/2015/wordml/symex" xmlns:wpg="http://schemas.microsoft.com/office/word/2010/wordprocessingGroup" xmlns:wpi="http://schemas.microsoft.com/office/word/2010/wordprocessingInk" xmlns:wne="http://schemas.microsoft.com/office/word/2006/wordml" xmlns:wps="http://schemas.microsoft.com/office/word/2010/wordprocessingShape" mc:Ignorable="w14 w15 w16se w16cid w16 w16cex wp14">
+<w:ftr xmlns:wpc="http://schemas.microsoft.com/office/word/2010/wordprocessingCanvas" xmlns:cx="http://schemas.microsoft.com/office/drawing/2014/chartex" xmlns:cx1="http://schemas.microsoft.com/office/drawing/2015/9/8/chartex" xmlns:mc="http://schemas.openxmlformats.org/markup-compatibility/2006" xmlns:o="urn:schemas-microsoft-com:office:office" xmlns:r="http://schemas.openxmlformats.org/officeDocument/2006/relationships" xmlns:m="http://schemas.openxmlformats.org/officeDocument/2006/math" xmlns:v="urn:schemas-microsoft-com:vml" xmlns:wp14="http://schemas.microsoft.com/office/word/2010/wordprocessingDrawing" xmlns:wp="http://schemas.openxmlformats.org/drawingml/2006/wordprocessingDrawing" xmlns:w10="urn:schemas-microsoft-com:office:word" xmlns:w="http://schemas.openxmlformats.org/wordprocessingml/2006/main" xmlns:w14="http://schemas.microsoft.com/office/word/2010/wordml" xmlns:w15="http://schemas.microsoft.com/office/word/2012/wordml" xmlns:w16se="http://schemas.microsoft.com/office/word/2015/wordml/symex" xmlns:wpg="http://schemas.microsoft.com/office/word/2010/wordprocessingGroup" xmlns:wpi="http://schemas.microsoft.com/office/word/2010/wordprocessingInk" xmlns:wne="http://schemas.microsoft.com/office/word/2006/wordml" xmlns:wps="http://schemas.microsoft.com/office/word/2010/wordprocessingShape" mc:Ignorable="w14 w15 w16se wp14">
+  <w:p>
+    <w:pPr>
+      <w:pStyle w:val="Footer"/>
+    </w:pPr>
+  </w:p>
+</w:ftr>
+</file>
+
+<file path=word/footer2.xml><?xml version="1.0" encoding="utf-8"?>
+<w:ftr xmlns:wpc="http://schemas.microsoft.com/office/word/2010/wordprocessingCanvas" xmlns:cx="http://schemas.microsoft.com/office/drawing/2014/chartex" xmlns:cx1="http://schemas.microsoft.com/office/drawing/2015/9/8/chartex" xmlns:mc="http://schemas.openxmlformats.org/markup-compatibility/2006" xmlns:o="urn:schemas-microsoft-com:office:office" xmlns:r="http://schemas.openxmlformats.org/officeDocument/2006/relationships" xmlns:m="http://schemas.openxmlformats.org/officeDocument/2006/math" xmlns:v="urn:schemas-microsoft-com:vml" xmlns:wp14="http://schemas.microsoft.com/office/word/2010/wordprocessingDrawing" xmlns:wp="http://schemas.openxmlformats.org/drawingml/2006/wordprocessingDrawing" xmlns:w10="urn:schemas-microsoft-com:office:word" xmlns:w="http://schemas.openxmlformats.org/wordprocessingml/2006/main" xmlns:w14="http://schemas.microsoft.com/office/word/2010/wordml" xmlns:w15="http://schemas.microsoft.com/office/word/2012/wordml" xmlns:w16se="http://schemas.microsoft.com/office/word/2015/wordml/symex" xmlns:wpg="http://schemas.microsoft.com/office/word/2010/wordprocessingGroup" xmlns:wpi="http://schemas.microsoft.com/office/word/2010/wordprocessingInk" xmlns:wne="http://schemas.microsoft.com/office/word/2006/wordml" xmlns:wps="http://schemas.microsoft.com/office/word/2010/wordprocessingShape" mc:Ignorable="w14 w15 w16se wp14">
   <w:p>
     <w:pPr>
       <w:pStyle w:val="Footer"/>
@@ -621,7 +600,7 @@
       <mc:AlternateContent>
         <mc:Choice Requires="wps">
           <w:drawing>
-            <wp:anchor distT="0" distB="0" distL="114300" distR="114300" simplePos="0" relativeHeight="251658240" behindDoc="0" locked="0" layoutInCell="0" allowOverlap="1" wp14:anchorId="655974CF" wp14:editId="33E30DFB">
+            <wp:anchor distT="0" distB="0" distL="114300" distR="114300" simplePos="0" relativeHeight="251658240" behindDoc="0" locked="0" layoutInCell="0" allowOverlap="1">
               <wp:simplePos x="0" y="0"/>
               <wp:positionH relativeFrom="column">
                 <wp:posOffset>4950460</wp:posOffset>
@@ -632,7 +611,7 @@
               <wp:extent cx="1116965" cy="413385"/>
               <wp:effectExtent l="0" t="0" r="0" b="0"/>
               <wp:wrapNone/>
-              <wp:docPr id="4" name="Text Box 5"/>
+              <wp:docPr id="2" name="Text Box 2"/>
               <wp:cNvGraphicFramePr>
                 <a:graphicFrameLocks xmlns:a="http://schemas.openxmlformats.org/drawingml/2006/main"/>
               </wp:cNvGraphicFramePr>
@@ -640,7 +619,7 @@
                 <a:graphicData uri="http://schemas.microsoft.com/office/word/2010/wordprocessingShape">
                   <wps:wsp>
                     <wps:cNvSpPr txBox="1">
-                      <a:spLocks/>
+                      <a:spLocks noChangeArrowheads="1"/>
                     </wps:cNvSpPr>
                     <wps:spPr bwMode="auto">
                       <a:xfrm>
@@ -677,20 +656,20 @@
                               <w:noProof/>
                             </w:rPr>
                             <w:drawing>
-                              <wp:inline distT="0" distB="0" distL="0" distR="0" wp14:anchorId="43D54346" wp14:editId="6782B622">
-                                <wp:extent cx="933450" cy="223520"/>
+                              <wp:inline distT="0" distB="0" distL="0" distR="0">
+                                <wp:extent cx="932180" cy="228600"/>
                                 <wp:effectExtent l="0" t="0" r="0" b="0"/>
-                                <wp:docPr id="3" name="Picture 1"/>
+                                <wp:docPr id="5" name="Picture 2" descr="2wordmk_c"/>
                                 <wp:cNvGraphicFramePr>
-                                  <a:graphicFrameLocks xmlns:a="http://schemas.openxmlformats.org/drawingml/2006/main"/>
+                                  <a:graphicFrameLocks xmlns:a="http://schemas.openxmlformats.org/drawingml/2006/main" noChangeAspect="1"/>
                                 </wp:cNvGraphicFramePr>
                                 <a:graphic xmlns:a="http://schemas.openxmlformats.org/drawingml/2006/main">
                                   <a:graphicData uri="http://schemas.openxmlformats.org/drawingml/2006/picture">
                                     <pic:pic xmlns:pic="http://schemas.openxmlformats.org/drawingml/2006/picture">
                                       <pic:nvPicPr>
-                                        <pic:cNvPr id="0" name="Picture 1"/>
+                                        <pic:cNvPr id="0" name="Picture 2" descr="2wordmk_c"/>
                                         <pic:cNvPicPr>
-                                          <a:picLocks/>
+                                          <a:picLocks noChangeAspect="1" noChangeArrowheads="1"/>
                                         </pic:cNvPicPr>
                                       </pic:nvPicPr>
                                       <pic:blipFill>
@@ -709,7 +688,7 @@
                                       <pic:spPr bwMode="auto">
                                         <a:xfrm>
                                           <a:off x="0" y="0"/>
-                                          <a:ext cx="933450" cy="223520"/>
+                                          <a:ext cx="932180" cy="228600"/>
                                         </a:xfrm>
                                         <a:prstGeom prst="rect">
                                           <a:avLst/>
@@ -749,8 +728,7 @@
               <v:stroke joinstyle="miter"/>
               <v:path gradientshapeok="t" o:connecttype="rect"/>
             </v:shapetype>
-            <v:shape id="Text Box 5" o:spid="_x0000_s1026" type="#_x0000_t202" style="position:absolute;left:0;text-align:left;margin-left:389.8pt;margin-top:-2.2pt;width:87.95pt;height:32.55pt;z-index:251658240;visibility:visible;mso-wrap-style:none;mso-width-percent:0;mso-height-percent:0;mso-wrap-distance-left:9pt;mso-wrap-distance-top:0;mso-wrap-distance-right:9pt;mso-wrap-distance-bottom:0;mso-position-horizontal:absolute;mso-position-horizontal-relative:text;mso-position-vertical:absolute;mso-position-vertical-relative:text;mso-width-percent:0;mso-height-percent:0;mso-width-relative:page;mso-height-relative:page;v-text-anchor:top" o:gfxdata="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" o:allowincell="f" stroked="f">
-              <v:path arrowok="t"/>
+            <v:shape id="Text Box 2" o:spid="_x0000_s1026" type="#_x0000_t202" style="position:absolute;left:0;text-align:left;margin-left:389.8pt;margin-top:-2.2pt;width:87.95pt;height:32.55pt;z-index:251658240;visibility:visible;mso-wrap-style:none;mso-width-percent:0;mso-height-percent:0;mso-wrap-distance-left:9pt;mso-wrap-distance-top:0;mso-wrap-distance-right:9pt;mso-wrap-distance-bottom:0;mso-position-horizontal:absolute;mso-position-horizontal-relative:text;mso-position-vertical:absolute;mso-position-vertical-relative:text;mso-width-percent:0;mso-height-percent:0;mso-width-relative:page;mso-height-relative:page;v-text-anchor:top" o:gfxdata="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" o:allowincell="f" stroked="f">
               <v:textbox>
                 <w:txbxContent>
                   <w:p>
@@ -760,19 +738,19 @@
                       </w:rPr>
                       <w:drawing>
                         <wp:inline distT="0" distB="0" distL="0" distR="0">
-                          <wp:extent cx="933450" cy="223520"/>
+                          <wp:extent cx="932180" cy="228600"/>
                           <wp:effectExtent l="0" t="0" r="0" b="0"/>
-                          <wp:docPr id="3" name="Picture 1"/>
+                          <wp:docPr id="3" name="Picture 2" descr="2wordmk_c"/>
                           <wp:cNvGraphicFramePr>
-                            <a:graphicFrameLocks xmlns:a="http://schemas.openxmlformats.org/drawingml/2006/main"/>
+                            <a:graphicFrameLocks xmlns:a="http://schemas.openxmlformats.org/drawingml/2006/main" noChangeAspect="1"/>
                           </wp:cNvGraphicFramePr>
                           <a:graphic xmlns:a="http://schemas.openxmlformats.org/drawingml/2006/main">
                             <a:graphicData uri="http://schemas.openxmlformats.org/drawingml/2006/picture">
                               <pic:pic xmlns:pic="http://schemas.openxmlformats.org/drawingml/2006/picture">
                                 <pic:nvPicPr>
-                                  <pic:cNvPr id="0" name="Picture 1"/>
+                                  <pic:cNvPr id="0" name="Picture 2" descr="2wordmk_c"/>
                                   <pic:cNvPicPr>
-                                    <a:picLocks/>
+                                    <a:picLocks noChangeAspect="1" noChangeArrowheads="1"/>
                                   </pic:cNvPicPr>
                                 </pic:nvPicPr>
                                 <pic:blipFill>
@@ -791,7 +769,7 @@
                                 <pic:spPr bwMode="auto">
                                   <a:xfrm>
                                     <a:off x="0" y="0"/>
-                                    <a:ext cx="933450" cy="223520"/>
+                                    <a:ext cx="932180" cy="228600"/>
                                   </a:xfrm>
                                   <a:prstGeom prst="rect">
                                     <a:avLst/>
@@ -822,7 +800,7 @@
       <mc:AlternateContent>
         <mc:Choice Requires="wps">
           <w:drawing>
-            <wp:anchor distT="0" distB="0" distL="114300" distR="114300" simplePos="0" relativeHeight="251657216" behindDoc="0" locked="0" layoutInCell="1" allowOverlap="1" wp14:anchorId="289C156D" wp14:editId="06EEB5C4">
+            <wp:anchor distT="0" distB="0" distL="114300" distR="114300" simplePos="0" relativeHeight="251657216" behindDoc="0" locked="0" layoutInCell="1" allowOverlap="1">
               <wp:simplePos x="0" y="0"/>
               <wp:positionH relativeFrom="column">
                 <wp:posOffset>-114300</wp:posOffset>
@@ -833,7 +811,7 @@
               <wp:extent cx="3023870" cy="588010"/>
               <wp:effectExtent l="0" t="0" r="0" b="0"/>
               <wp:wrapNone/>
-              <wp:docPr id="1" name="Text Box 4"/>
+              <wp:docPr id="1" name="Text Box 1"/>
               <wp:cNvGraphicFramePr>
                 <a:graphicFrameLocks xmlns:a="http://schemas.openxmlformats.org/drawingml/2006/main"/>
               </wp:cNvGraphicFramePr>
@@ -841,7 +819,7 @@
                 <a:graphicData uri="http://schemas.microsoft.com/office/word/2010/wordprocessingShape">
                   <wps:wsp>
                     <wps:cNvSpPr txBox="1">
-                      <a:spLocks/>
+                      <a:spLocks noChangeArrowheads="1"/>
                     </wps:cNvSpPr>
                     <wps:spPr bwMode="auto">
                       <a:xfrm>
@@ -878,20 +856,20 @@
                               <w:noProof/>
                             </w:rPr>
                             <w:drawing>
-                              <wp:inline distT="0" distB="0" distL="0" distR="0" wp14:anchorId="1C923129" wp14:editId="2F74C092">
-                                <wp:extent cx="2647315" cy="358140"/>
+                              <wp:inline distT="0" distB="0" distL="0" distR="0">
+                                <wp:extent cx="2646680" cy="360680"/>
                                 <wp:effectExtent l="0" t="0" r="0" b="0"/>
-                                <wp:docPr id="2" name="Picture 2"/>
+                                <wp:docPr id="6" name="Picture 6" descr="dfo_ec"/>
                                 <wp:cNvGraphicFramePr>
-                                  <a:graphicFrameLocks xmlns:a="http://schemas.openxmlformats.org/drawingml/2006/main"/>
+                                  <a:graphicFrameLocks xmlns:a="http://schemas.openxmlformats.org/drawingml/2006/main" noChangeAspect="1"/>
                                 </wp:cNvGraphicFramePr>
                                 <a:graphic xmlns:a="http://schemas.openxmlformats.org/drawingml/2006/main">
                                   <a:graphicData uri="http://schemas.openxmlformats.org/drawingml/2006/picture">
                                     <pic:pic xmlns:pic="http://schemas.openxmlformats.org/drawingml/2006/picture">
                                       <pic:nvPicPr>
-                                        <pic:cNvPr id="0" name="Picture 2"/>
+                                        <pic:cNvPr id="0" name="Picture 4" descr="dfo_ec"/>
                                         <pic:cNvPicPr>
-                                          <a:picLocks/>
+                                          <a:picLocks noChangeAspect="1" noChangeArrowheads="1"/>
                                         </pic:cNvPicPr>
                                       </pic:nvPicPr>
                                       <pic:blipFill>
@@ -910,7 +888,7 @@
                                       <pic:spPr bwMode="auto">
                                         <a:xfrm>
                                           <a:off x="0" y="0"/>
-                                          <a:ext cx="2647315" cy="358140"/>
+                                          <a:ext cx="2646680" cy="360680"/>
                                         </a:xfrm>
                                         <a:prstGeom prst="rect">
                                           <a:avLst/>
@@ -946,8 +924,7 @@
         </mc:Choice>
         <mc:Fallback>
           <w:pict>
-            <v:shape id="Text Box 4" o:spid="_x0000_s1027" type="#_x0000_t202" style="position:absolute;left:0;text-align:left;margin-left:-9pt;margin-top:-2.2pt;width:238.1pt;height:46.3pt;z-index:251657216;visibility:visible;mso-wrap-style:square;mso-width-percent:0;mso-height-percent:0;mso-wrap-distance-left:9pt;mso-wrap-distance-top:0;mso-wrap-distance-right:9pt;mso-wrap-distance-bottom:0;mso-position-horizontal:absolute;mso-position-horizontal-relative:text;mso-position-vertical:absolute;mso-position-vertical-relative:text;mso-width-percent:0;mso-height-percent:0;mso-width-relative:page;mso-height-relative:page;v-text-anchor:top" o:gfxdata="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" stroked="f">
-              <v:path arrowok="t"/>
+            <v:shape id="Text Box 1" o:spid="_x0000_s1027" type="#_x0000_t202" style="position:absolute;left:0;text-align:left;margin-left:-9pt;margin-top:-2.2pt;width:238.1pt;height:46.3pt;z-index:251657216;visibility:visible;mso-wrap-style:square;mso-width-percent:0;mso-height-percent:0;mso-wrap-distance-left:9pt;mso-wrap-distance-top:0;mso-wrap-distance-right:9pt;mso-wrap-distance-bottom:0;mso-position-horizontal:absolute;mso-position-horizontal-relative:text;mso-position-vertical:absolute;mso-position-vertical-relative:text;mso-width-percent:0;mso-height-percent:0;mso-width-relative:page;mso-height-relative:page;v-text-anchor:top" o:gfxdata="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" stroked="f">
               <v:textbox>
                 <w:txbxContent>
                   <w:p>
@@ -957,19 +934,19 @@
                       </w:rPr>
                       <w:drawing>
                         <wp:inline distT="0" distB="0" distL="0" distR="0">
-                          <wp:extent cx="2647315" cy="358140"/>
+                          <wp:extent cx="2646680" cy="360680"/>
                           <wp:effectExtent l="0" t="0" r="0" b="0"/>
-                          <wp:docPr id="2" name="Picture 2"/>
+                          <wp:docPr id="4" name="Picture 4" descr="dfo_ec"/>
                           <wp:cNvGraphicFramePr>
-                            <a:graphicFrameLocks xmlns:a="http://schemas.openxmlformats.org/drawingml/2006/main"/>
+                            <a:graphicFrameLocks xmlns:a="http://schemas.openxmlformats.org/drawingml/2006/main" noChangeAspect="1"/>
                           </wp:cNvGraphicFramePr>
                           <a:graphic xmlns:a="http://schemas.openxmlformats.org/drawingml/2006/main">
                             <a:graphicData uri="http://schemas.openxmlformats.org/drawingml/2006/picture">
                               <pic:pic xmlns:pic="http://schemas.openxmlformats.org/drawingml/2006/picture">
                                 <pic:nvPicPr>
-                                  <pic:cNvPr id="0" name="Picture 2"/>
+                                  <pic:cNvPr id="0" name="Picture 4" descr="dfo_ec"/>
                                   <pic:cNvPicPr>
-                                    <a:picLocks/>
+                                    <a:picLocks noChangeAspect="1" noChangeArrowheads="1"/>
                                   </pic:cNvPicPr>
                                 </pic:nvPicPr>
                                 <pic:blipFill>
@@ -988,7 +965,7 @@
                                 <pic:spPr bwMode="auto">
                                   <a:xfrm>
                                     <a:off x="0" y="0"/>
-                                    <a:ext cx="2647315" cy="358140"/>
+                                    <a:ext cx="2646680" cy="360680"/>
                                   </a:xfrm>
                                   <a:prstGeom prst="rect">
                                     <a:avLst/>
@@ -1022,8 +999,18 @@
 </w:ftr>
 </file>
 
+<file path=word/footer3.xml><?xml version="1.0" encoding="utf-8"?>
+<w:ftr xmlns:wpc="http://schemas.microsoft.com/office/word/2010/wordprocessingCanvas" xmlns:cx="http://schemas.microsoft.com/office/drawing/2014/chartex" xmlns:cx1="http://schemas.microsoft.com/office/drawing/2015/9/8/chartex" xmlns:mc="http://schemas.openxmlformats.org/markup-compatibility/2006" xmlns:o="urn:schemas-microsoft-com:office:office" xmlns:r="http://schemas.openxmlformats.org/officeDocument/2006/relationships" xmlns:m="http://schemas.openxmlformats.org/officeDocument/2006/math" xmlns:v="urn:schemas-microsoft-com:vml" xmlns:wp14="http://schemas.microsoft.com/office/word/2010/wordprocessingDrawing" xmlns:wp="http://schemas.openxmlformats.org/drawingml/2006/wordprocessingDrawing" xmlns:w10="urn:schemas-microsoft-com:office:word" xmlns:w="http://schemas.openxmlformats.org/wordprocessingml/2006/main" xmlns:w14="http://schemas.microsoft.com/office/word/2010/wordml" xmlns:w15="http://schemas.microsoft.com/office/word/2012/wordml" xmlns:w16se="http://schemas.microsoft.com/office/word/2015/wordml/symex" xmlns:wpg="http://schemas.microsoft.com/office/word/2010/wordprocessingGroup" xmlns:wpi="http://schemas.microsoft.com/office/word/2010/wordprocessingInk" xmlns:wne="http://schemas.microsoft.com/office/word/2006/wordml" xmlns:wps="http://schemas.microsoft.com/office/word/2010/wordprocessingShape" mc:Ignorable="w14 w15 w16se wp14">
+  <w:p>
+    <w:pPr>
+      <w:pStyle w:val="Footer"/>
+    </w:pPr>
+  </w:p>
+</w:ftr>
+</file>
+
 <file path=word/footnotes.xml><?xml version="1.0" encoding="utf-8"?>
-<w:footnotes xmlns:wpc="http://schemas.microsoft.com/office/word/2010/wordprocessingCanvas" xmlns:cx="http://schemas.microsoft.com/office/drawing/2014/chartex" xmlns:cx1="http://schemas.microsoft.com/office/drawing/2015/9/8/chartex" xmlns:cx2="http://schemas.microsoft.com/office/drawing/2015/10/21/chartex" xmlns:cx3="http://schemas.microsoft.com/office/drawing/2016/5/9/chartex" xmlns:cx4="http://schemas.microsoft.com/office/drawing/2016/5/10/chartex" xmlns:cx5="http://schemas.microsoft.com/office/drawing/2016/5/11/chartex" xmlns:cx6="http://schemas.microsoft.com/office/drawing/2016/5/12/chartex" xmlns:cx7="http://schemas.microsoft.com/office/drawing/2016/5/13/chartex" xmlns:cx8="http://schemas.microsoft.com/office/drawing/2016/5/14/chartex" xmlns:mc="http://schemas.openxmlformats.org/markup-compatibility/2006" xmlns:aink="http://schemas.microsoft.com/office/drawing/2016/ink" xmlns:am3d="http://schemas.microsoft.com/office/drawing/2017/model3d" xmlns:o="urn:schemas-microsoft-com:office:office" xmlns:r="http://schemas.openxmlformats.org/officeDocument/2006/relationships" xmlns:m="http://schemas.openxmlformats.org/officeDocument/2006/math" xmlns:v="urn:schemas-microsoft-com:vml" xmlns:wp14="http://schemas.microsoft.com/office/word/2010/wordprocessingDrawing" xmlns:wp="http://schemas.openxmlformats.org/drawingml/2006/wordprocessingDrawing" xmlns:w10="urn:schemas-microsoft-com:office:word" xmlns:w="http://schemas.openxmlformats.org/wordprocessingml/2006/main" xmlns:w14="http://schemas.microsoft.com/office/word/2010/wordml" xmlns:w15="http://schemas.microsoft.com/office/word/2012/wordml" xmlns:w16cex="http://schemas.microsoft.com/office/word/2018/wordml/cex" xmlns:w16cid="http://schemas.microsoft.com/office/word/2016/wordml/cid" xmlns:w16="http://schemas.microsoft.com/office/word/2018/wordml" xmlns:w16se="http://schemas.microsoft.com/office/word/2015/wordml/symex" xmlns:wpg="http://schemas.microsoft.com/office/word/2010/wordprocessingGroup" xmlns:wpi="http://schemas.microsoft.com/office/word/2010/wordprocessingInk" xmlns:wne="http://schemas.microsoft.com/office/word/2006/wordml" xmlns:wps="http://schemas.microsoft.com/office/word/2010/wordprocessingShape" mc:Ignorable="w14 w15 w16se w16cid w16 w16cex wp14">
+<w:footnotes xmlns:wpc="http://schemas.microsoft.com/office/word/2010/wordprocessingCanvas" xmlns:cx="http://schemas.microsoft.com/office/drawing/2014/chartex" xmlns:cx1="http://schemas.microsoft.com/office/drawing/2015/9/8/chartex" xmlns:mc="http://schemas.openxmlformats.org/markup-compatibility/2006" xmlns:o="urn:schemas-microsoft-com:office:office" xmlns:r="http://schemas.openxmlformats.org/officeDocument/2006/relationships" xmlns:m="http://schemas.openxmlformats.org/officeDocument/2006/math" xmlns:v="urn:schemas-microsoft-com:vml" xmlns:wp14="http://schemas.microsoft.com/office/word/2010/wordprocessingDrawing" xmlns:wp="http://schemas.openxmlformats.org/drawingml/2006/wordprocessingDrawing" xmlns:w10="urn:schemas-microsoft-com:office:word" xmlns:w="http://schemas.openxmlformats.org/wordprocessingml/2006/main" xmlns:w14="http://schemas.microsoft.com/office/word/2010/wordml" xmlns:w15="http://schemas.microsoft.com/office/word/2012/wordml" xmlns:w16se="http://schemas.microsoft.com/office/word/2015/wordml/symex" xmlns:wpg="http://schemas.microsoft.com/office/word/2010/wordprocessingGroup" xmlns:wpi="http://schemas.microsoft.com/office/word/2010/wordprocessingInk" xmlns:wne="http://schemas.microsoft.com/office/word/2006/wordml" xmlns:wps="http://schemas.microsoft.com/office/word/2010/wordprocessingShape" mc:Ignorable="w14 w15 w16se wp14">
   <w:footnote w:type="separator" w:id="-1">
     <w:p>
       <w:r>
@@ -1042,7 +1029,7 @@
 </file>
 
 <file path=word/header1.xml><?xml version="1.0" encoding="utf-8"?>
-<w:hdr xmlns:wpc="http://schemas.microsoft.com/office/word/2010/wordprocessingCanvas" xmlns:cx="http://schemas.microsoft.com/office/drawing/2014/chartex" xmlns:cx1="http://schemas.microsoft.com/office/drawing/2015/9/8/chartex" xmlns:cx2="http://schemas.microsoft.com/office/drawing/2015/10/21/chartex" xmlns:cx3="http://schemas.microsoft.com/office/drawing/2016/5/9/chartex" xmlns:cx4="http://schemas.microsoft.com/office/drawing/2016/5/10/chartex" xmlns:cx5="http://schemas.microsoft.com/office/drawing/2016/5/11/chartex" xmlns:cx6="http://schemas.microsoft.com/office/drawing/2016/5/12/chartex" xmlns:cx7="http://schemas.microsoft.com/office/drawing/2016/5/13/chartex" xmlns:cx8="http://schemas.microsoft.com/office/drawing/2016/5/14/chartex" xmlns:mc="http://schemas.openxmlformats.org/markup-compatibility/2006" xmlns:aink="http://schemas.microsoft.com/office/drawing/2016/ink" xmlns:am3d="http://schemas.microsoft.com/office/drawing/2017/model3d" xmlns:o="urn:schemas-microsoft-com:office:office" xmlns:r="http://schemas.openxmlformats.org/officeDocument/2006/relationships" xmlns:m="http://schemas.openxmlformats.org/officeDocument/2006/math" xmlns:v="urn:schemas-microsoft-com:vml" xmlns:wp14="http://schemas.microsoft.com/office/word/2010/wordprocessingDrawing" xmlns:wp="http://schemas.openxmlformats.org/drawingml/2006/wordprocessingDrawing" xmlns:w10="urn:schemas-microsoft-com:office:word" xmlns:w="http://schemas.openxmlformats.org/wordprocessingml/2006/main" xmlns:w14="http://schemas.microsoft.com/office/word/2010/wordml" xmlns:w15="http://schemas.microsoft.com/office/word/2012/wordml" xmlns:w16cex="http://schemas.microsoft.com/office/word/2018/wordml/cex" xmlns:w16cid="http://schemas.microsoft.com/office/word/2016/wordml/cid" xmlns:w16="http://schemas.microsoft.com/office/word/2018/wordml" xmlns:w16se="http://schemas.microsoft.com/office/word/2015/wordml/symex" xmlns:wpg="http://schemas.microsoft.com/office/word/2010/wordprocessingGroup" xmlns:wpi="http://schemas.microsoft.com/office/word/2010/wordprocessingInk" xmlns:wne="http://schemas.microsoft.com/office/word/2006/wordml" xmlns:wps="http://schemas.microsoft.com/office/word/2010/wordprocessingShape" mc:Ignorable="w14 w15 w16se w16cid w16 w16cex wp14">
+<w:hdr xmlns:wpc="http://schemas.microsoft.com/office/word/2010/wordprocessingCanvas" xmlns:cx="http://schemas.microsoft.com/office/drawing/2014/chartex" xmlns:cx1="http://schemas.microsoft.com/office/drawing/2015/9/8/chartex" xmlns:mc="http://schemas.openxmlformats.org/markup-compatibility/2006" xmlns:o="urn:schemas-microsoft-com:office:office" xmlns:r="http://schemas.openxmlformats.org/officeDocument/2006/relationships" xmlns:m="http://schemas.openxmlformats.org/officeDocument/2006/math" xmlns:v="urn:schemas-microsoft-com:vml" xmlns:wp14="http://schemas.microsoft.com/office/word/2010/wordprocessingDrawing" xmlns:wp="http://schemas.openxmlformats.org/drawingml/2006/wordprocessingDrawing" xmlns:w10="urn:schemas-microsoft-com:office:word" xmlns:w="http://schemas.openxmlformats.org/wordprocessingml/2006/main" xmlns:w14="http://schemas.microsoft.com/office/word/2010/wordml" xmlns:w15="http://schemas.microsoft.com/office/word/2012/wordml" xmlns:w16se="http://schemas.microsoft.com/office/word/2015/wordml/symex" xmlns:wpg="http://schemas.microsoft.com/office/word/2010/wordprocessingGroup" xmlns:wpi="http://schemas.microsoft.com/office/word/2010/wordprocessingInk" xmlns:wne="http://schemas.microsoft.com/office/word/2006/wordml" xmlns:wps="http://schemas.microsoft.com/office/word/2010/wordprocessingShape" mc:Ignorable="w14 w15 w16se wp14">
   <w:p>
     <w:pPr>
       <w:pStyle w:val="Header"/>
@@ -1051,139 +1038,38 @@
 </w:hdr>
 </file>
 
-<file path=word/numbering.xml><?xml version="1.0" encoding="utf-8"?>
-<w:numbering xmlns:wpc="http://schemas.microsoft.com/office/word/2010/wordprocessingCanvas" xmlns:cx="http://schemas.microsoft.com/office/drawing/2014/chartex" xmlns:cx1="http://schemas.microsoft.com/office/drawing/2015/9/8/chartex" xmlns:cx2="http://schemas.microsoft.com/office/drawing/2015/10/21/chartex" xmlns:cx3="http://schemas.microsoft.com/office/drawing/2016/5/9/chartex" xmlns:cx4="http://schemas.microsoft.com/office/drawing/2016/5/10/chartex" xmlns:cx5="http://schemas.microsoft.com/office/drawing/2016/5/11/chartex" xmlns:cx6="http://schemas.microsoft.com/office/drawing/2016/5/12/chartex" xmlns:cx7="http://schemas.microsoft.com/office/drawing/2016/5/13/chartex" xmlns:cx8="http://schemas.microsoft.com/office/drawing/2016/5/14/chartex" xmlns:mc="http://schemas.openxmlformats.org/markup-compatibility/2006" xmlns:aink="http://schemas.microsoft.com/office/drawing/2016/ink" xmlns:am3d="http://schemas.microsoft.com/office/drawing/2017/model3d" xmlns:o="urn:schemas-microsoft-com:office:office" xmlns:r="http://schemas.openxmlformats.org/officeDocument/2006/relationships" xmlns:m="http://schemas.openxmlformats.org/officeDocument/2006/math" xmlns:v="urn:schemas-microsoft-com:vml" xmlns:wp14="http://schemas.microsoft.com/office/word/2010/wordprocessingDrawing" xmlns:wp="http://schemas.openxmlformats.org/drawingml/2006/wordprocessingDrawing" xmlns:w10="urn:schemas-microsoft-com:office:word" xmlns:w="http://schemas.openxmlformats.org/wordprocessingml/2006/main" xmlns:w14="http://schemas.microsoft.com/office/word/2010/wordml" xmlns:w15="http://schemas.microsoft.com/office/word/2012/wordml" xmlns:w16cex="http://schemas.microsoft.com/office/word/2018/wordml/cex" xmlns:w16cid="http://schemas.microsoft.com/office/word/2016/wordml/cid" xmlns:w16="http://schemas.microsoft.com/office/word/2018/wordml" xmlns:w16se="http://schemas.microsoft.com/office/word/2015/wordml/symex" xmlns:wpg="http://schemas.microsoft.com/office/word/2010/wordprocessingGroup" xmlns:wpi="http://schemas.microsoft.com/office/word/2010/wordprocessingInk" xmlns:wne="http://schemas.microsoft.com/office/word/2006/wordml" xmlns:wps="http://schemas.microsoft.com/office/word/2010/wordprocessingShape" mc:Ignorable="w14 w15 w16se w16cid w16 w16cex wp14">
-  <w:abstractNum w:abstractNumId="0" w15:restartNumberingAfterBreak="0">
-    <w:nsid w:val="3E2C6671"/>
-    <w:multiLevelType w:val="hybridMultilevel"/>
-    <w:tmpl w:val="A2C620FC"/>
-    <w:lvl w:ilvl="0" w:tplc="0409000F">
-      <w:start w:val="1"/>
-      <w:numFmt w:val="decimal"/>
-      <w:lvlText w:val="%1."/>
-      <w:lvlJc w:val="left"/>
-      <w:pPr>
-        <w:tabs>
-          <w:tab w:val="num" w:pos="720"/>
-        </w:tabs>
-        <w:ind w:left="720" w:hanging="360"/>
-      </w:pPr>
-    </w:lvl>
-    <w:lvl w:ilvl="1" w:tplc="04090019" w:tentative="1">
-      <w:start w:val="1"/>
-      <w:numFmt w:val="lowerLetter"/>
-      <w:lvlText w:val="%2."/>
-      <w:lvlJc w:val="left"/>
-      <w:pPr>
-        <w:tabs>
-          <w:tab w:val="num" w:pos="1440"/>
-        </w:tabs>
-        <w:ind w:left="1440" w:hanging="360"/>
-      </w:pPr>
-    </w:lvl>
-    <w:lvl w:ilvl="2" w:tplc="0409001B" w:tentative="1">
-      <w:start w:val="1"/>
-      <w:numFmt w:val="lowerRoman"/>
-      <w:lvlText w:val="%3."/>
-      <w:lvlJc w:val="right"/>
-      <w:pPr>
-        <w:tabs>
-          <w:tab w:val="num" w:pos="2160"/>
-        </w:tabs>
-        <w:ind w:left="2160" w:hanging="180"/>
-      </w:pPr>
-    </w:lvl>
-    <w:lvl w:ilvl="3" w:tplc="0409000F" w:tentative="1">
-      <w:start w:val="1"/>
-      <w:numFmt w:val="decimal"/>
-      <w:lvlText w:val="%4."/>
-      <w:lvlJc w:val="left"/>
-      <w:pPr>
-        <w:tabs>
-          <w:tab w:val="num" w:pos="2880"/>
-        </w:tabs>
-        <w:ind w:left="2880" w:hanging="360"/>
-      </w:pPr>
-    </w:lvl>
-    <w:lvl w:ilvl="4" w:tplc="04090019" w:tentative="1">
-      <w:start w:val="1"/>
-      <w:numFmt w:val="lowerLetter"/>
-      <w:lvlText w:val="%5."/>
-      <w:lvlJc w:val="left"/>
-      <w:pPr>
-        <w:tabs>
-          <w:tab w:val="num" w:pos="3600"/>
-        </w:tabs>
-        <w:ind w:left="3600" w:hanging="360"/>
-      </w:pPr>
-    </w:lvl>
-    <w:lvl w:ilvl="5" w:tplc="0409001B" w:tentative="1">
-      <w:start w:val="1"/>
-      <w:numFmt w:val="lowerRoman"/>
-      <w:lvlText w:val="%6."/>
-      <w:lvlJc w:val="right"/>
-      <w:pPr>
-        <w:tabs>
-          <w:tab w:val="num" w:pos="4320"/>
-        </w:tabs>
-        <w:ind w:left="4320" w:hanging="180"/>
-      </w:pPr>
-    </w:lvl>
-    <w:lvl w:ilvl="6" w:tplc="0409000F" w:tentative="1">
-      <w:start w:val="1"/>
-      <w:numFmt w:val="decimal"/>
-      <w:lvlText w:val="%7."/>
-      <w:lvlJc w:val="left"/>
-      <w:pPr>
-        <w:tabs>
-          <w:tab w:val="num" w:pos="5040"/>
-        </w:tabs>
-        <w:ind w:left="5040" w:hanging="360"/>
-      </w:pPr>
-    </w:lvl>
-    <w:lvl w:ilvl="7" w:tplc="04090019" w:tentative="1">
-      <w:start w:val="1"/>
-      <w:numFmt w:val="lowerLetter"/>
-      <w:lvlText w:val="%8."/>
-      <w:lvlJc w:val="left"/>
-      <w:pPr>
-        <w:tabs>
-          <w:tab w:val="num" w:pos="5760"/>
-        </w:tabs>
-        <w:ind w:left="5760" w:hanging="360"/>
-      </w:pPr>
-    </w:lvl>
-    <w:lvl w:ilvl="8" w:tplc="0409001B" w:tentative="1">
-      <w:start w:val="1"/>
-      <w:numFmt w:val="lowerRoman"/>
-      <w:lvlText w:val="%9."/>
-      <w:lvlJc w:val="right"/>
-      <w:pPr>
-        <w:tabs>
-          <w:tab w:val="num" w:pos="6480"/>
-        </w:tabs>
-        <w:ind w:left="6480" w:hanging="180"/>
-      </w:pPr>
-    </w:lvl>
-  </w:abstractNum>
-  <w:num w:numId="1">
-    <w:abstractNumId w:val="0"/>
-  </w:num>
-</w:numbering>
+<file path=word/header2.xml><?xml version="1.0" encoding="utf-8"?>
+<w:hdr xmlns:wpc="http://schemas.microsoft.com/office/word/2010/wordprocessingCanvas" xmlns:cx="http://schemas.microsoft.com/office/drawing/2014/chartex" xmlns:cx1="http://schemas.microsoft.com/office/drawing/2015/9/8/chartex" xmlns:mc="http://schemas.openxmlformats.org/markup-compatibility/2006" xmlns:o="urn:schemas-microsoft-com:office:office" xmlns:r="http://schemas.openxmlformats.org/officeDocument/2006/relationships" xmlns:m="http://schemas.openxmlformats.org/officeDocument/2006/math" xmlns:v="urn:schemas-microsoft-com:vml" xmlns:wp14="http://schemas.microsoft.com/office/word/2010/wordprocessingDrawing" xmlns:wp="http://schemas.openxmlformats.org/drawingml/2006/wordprocessingDrawing" xmlns:w10="urn:schemas-microsoft-com:office:word" xmlns:w="http://schemas.openxmlformats.org/wordprocessingml/2006/main" xmlns:w14="http://schemas.microsoft.com/office/word/2010/wordml" xmlns:w15="http://schemas.microsoft.com/office/word/2012/wordml" xmlns:w16se="http://schemas.microsoft.com/office/word/2015/wordml/symex" xmlns:wpg="http://schemas.microsoft.com/office/word/2010/wordprocessingGroup" xmlns:wpi="http://schemas.microsoft.com/office/word/2010/wordprocessingInk" xmlns:wne="http://schemas.microsoft.com/office/word/2006/wordml" xmlns:wps="http://schemas.microsoft.com/office/word/2010/wordprocessingShape" mc:Ignorable="w14 w15 w16se wp14">
+  <w:p>
+    <w:pPr>
+      <w:pStyle w:val="Header"/>
+    </w:pPr>
+  </w:p>
+</w:hdr>
+</file>
+
+<file path=word/header3.xml><?xml version="1.0" encoding="utf-8"?>
+<w:hdr xmlns:wpc="http://schemas.microsoft.com/office/word/2010/wordprocessingCanvas" xmlns:cx="http://schemas.microsoft.com/office/drawing/2014/chartex" xmlns:cx1="http://schemas.microsoft.com/office/drawing/2015/9/8/chartex" xmlns:mc="http://schemas.openxmlformats.org/markup-compatibility/2006" xmlns:o="urn:schemas-microsoft-com:office:office" xmlns:r="http://schemas.openxmlformats.org/officeDocument/2006/relationships" xmlns:m="http://schemas.openxmlformats.org/officeDocument/2006/math" xmlns:v="urn:schemas-microsoft-com:vml" xmlns:wp14="http://schemas.microsoft.com/office/word/2010/wordprocessingDrawing" xmlns:wp="http://schemas.openxmlformats.org/drawingml/2006/wordprocessingDrawing" xmlns:w10="urn:schemas-microsoft-com:office:word" xmlns:w="http://schemas.openxmlformats.org/wordprocessingml/2006/main" xmlns:w14="http://schemas.microsoft.com/office/word/2010/wordml" xmlns:w15="http://schemas.microsoft.com/office/word/2012/wordml" xmlns:w16se="http://schemas.microsoft.com/office/word/2015/wordml/symex" xmlns:wpg="http://schemas.microsoft.com/office/word/2010/wordprocessingGroup" xmlns:wpi="http://schemas.microsoft.com/office/word/2010/wordprocessingInk" xmlns:wne="http://schemas.microsoft.com/office/word/2006/wordml" xmlns:wps="http://schemas.microsoft.com/office/word/2010/wordprocessingShape" mc:Ignorable="w14 w15 w16se wp14">
+  <w:p>
+    <w:pPr>
+      <w:pStyle w:val="Header"/>
+    </w:pPr>
+  </w:p>
+</w:hdr>
 </file>
 
 <file path=word/styles.xml><?xml version="1.0" encoding="utf-8"?>
-<w:styles xmlns:mc="http://schemas.openxmlformats.org/markup-compatibility/2006" xmlns:r="http://schemas.openxmlformats.org/officeDocument/2006/relationships" xmlns:w="http://schemas.openxmlformats.org/wordprocessingml/2006/main" xmlns:w14="http://schemas.microsoft.com/office/word/2010/wordml" xmlns:w15="http://schemas.microsoft.com/office/word/2012/wordml" xmlns:w16cex="http://schemas.microsoft.com/office/word/2018/wordml/cex" xmlns:w16cid="http://schemas.microsoft.com/office/word/2016/wordml/cid" xmlns:w16="http://schemas.microsoft.com/office/word/2018/wordml" xmlns:w16se="http://schemas.microsoft.com/office/word/2015/wordml/symex" mc:Ignorable="w14 w15 w16se w16cid w16 w16cex">
+<w:styles xmlns:mc="http://schemas.openxmlformats.org/markup-compatibility/2006" xmlns:r="http://schemas.openxmlformats.org/officeDocument/2006/relationships" xmlns:w="http://schemas.openxmlformats.org/wordprocessingml/2006/main" xmlns:w14="http://schemas.microsoft.com/office/word/2010/wordml" xmlns:w15="http://schemas.microsoft.com/office/word/2012/wordml" xmlns:w16se="http://schemas.microsoft.com/office/word/2015/wordml/symex" mc:Ignorable="w14 w15 w16se">
   <w:docDefaults>
     <w:rPrDefault>
       <w:rPr>
         <w:rFonts w:ascii="Times New Roman" w:eastAsia="Times New Roman" w:hAnsi="Times New Roman" w:cs="Times New Roman"/>
-        <w:lang w:val="en-CA" w:eastAsia="en-US" w:bidi="ar-SA"/>
+        <w:lang w:val="en-CA" w:eastAsia="en-CA" w:bidi="ar-SA"/>
       </w:rPr>
     </w:rPrDefault>
     <w:pPrDefault/>
   </w:docDefaults>
-  <w:latentStyles w:defLockedState="0" w:defUIPriority="99" w:defSemiHidden="0" w:defUnhideWhenUsed="0" w:defQFormat="0" w:count="376">
+  <w:latentStyles w:defLockedState="0" w:defUIPriority="99" w:defSemiHidden="0" w:defUnhideWhenUsed="0" w:defQFormat="0" w:count="371">
     <w:lsdException w:name="Normal" w:uiPriority="0" w:qFormat="1"/>
     <w:lsdException w:name="heading 1" w:uiPriority="9" w:qFormat="1"/>
     <w:lsdException w:name="heading 2" w:semiHidden="1" w:uiPriority="9" w:unhideWhenUsed="1" w:qFormat="1"/>
@@ -1214,9 +1100,9 @@
     <w:lsdException w:name="toc 9" w:semiHidden="1" w:uiPriority="39" w:unhideWhenUsed="1"/>
     <w:lsdException w:name="Normal Indent" w:semiHidden="1" w:unhideWhenUsed="1"/>
     <w:lsdException w:name="footnote text" w:semiHidden="1" w:unhideWhenUsed="1"/>
-    <w:lsdException w:name="annotation text" w:semiHidden="1" w:unhideWhenUsed="1"/>
-    <w:lsdException w:name="header" w:semiHidden="1" w:unhideWhenUsed="1"/>
-    <w:lsdException w:name="footer" w:semiHidden="1" w:unhideWhenUsed="1"/>
+    <w:lsdException w:name="annotation text" w:semiHidden="1" w:uiPriority="0" w:unhideWhenUsed="1"/>
+    <w:lsdException w:name="header" w:semiHidden="1" w:uiPriority="0" w:unhideWhenUsed="1"/>
+    <w:lsdException w:name="footer" w:semiHidden="1" w:uiPriority="0" w:unhideWhenUsed="1"/>
     <w:lsdException w:name="index heading" w:semiHidden="1" w:unhideWhenUsed="1"/>
     <w:lsdException w:name="caption" w:semiHidden="1" w:uiPriority="35" w:unhideWhenUsed="1" w:qFormat="1"/>
     <w:lsdException w:name="table of figures" w:semiHidden="1" w:unhideWhenUsed="1"/>
@@ -1555,11 +1441,6 @@
     <w:lsdException w:name="List Table 5 Dark Accent 6" w:uiPriority="50"/>
     <w:lsdException w:name="List Table 6 Colorful Accent 6" w:uiPriority="51"/>
     <w:lsdException w:name="List Table 7 Colorful Accent 6" w:uiPriority="52"/>
-    <w:lsdException w:name="Mention" w:semiHidden="1" w:unhideWhenUsed="1"/>
-    <w:lsdException w:name="Smart Hyperlink" w:semiHidden="1" w:unhideWhenUsed="1"/>
-    <w:lsdException w:name="Hashtag" w:semiHidden="1" w:unhideWhenUsed="1"/>
-    <w:lsdException w:name="Unresolved Mention" w:semiHidden="1" w:unhideWhenUsed="1"/>
-    <w:lsdException w:name="Smart Link" w:semiHidden="1" w:unhideWhenUsed="1"/>
   </w:latentStyles>
   <w:style w:type="paragraph" w:default="1" w:styleId="Normal">
     <w:name w:val="Normal"/>
@@ -1567,7 +1448,7 @@
     <w:rPr>
       <w:sz w:val="24"/>
       <w:szCs w:val="24"/>
-      <w:lang w:val="en-US"/>
+      <w:lang w:val="en-US" w:eastAsia="en-US"/>
     </w:rPr>
   </w:style>
   <w:style w:type="character" w:default="1" w:styleId="DefaultParagraphFont">
@@ -1600,7 +1481,8 @@
   <w:style w:type="paragraph" w:styleId="Header">
     <w:name w:val="header"/>
     <w:basedOn w:val="Normal"/>
-    <w:rsid w:val="00361DE9"/>
+    <w:link w:val="HeaderChar"/>
+    <w:rsid w:val="00811B29"/>
     <w:pPr>
       <w:tabs>
         <w:tab w:val="center" w:pos="4320"/>
@@ -1608,10 +1490,21 @@
       </w:tabs>
     </w:pPr>
   </w:style>
+  <w:style w:type="character" w:customStyle="1" w:styleId="HeaderChar">
+    <w:name w:val="Header Char"/>
+    <w:link w:val="Header"/>
+    <w:rsid w:val="00811B29"/>
+    <w:rPr>
+      <w:sz w:val="24"/>
+      <w:szCs w:val="24"/>
+      <w:lang w:val="en-US" w:eastAsia="en-US"/>
+    </w:rPr>
+  </w:style>
   <w:style w:type="paragraph" w:styleId="Footer">
     <w:name w:val="footer"/>
     <w:basedOn w:val="Normal"/>
-    <w:rsid w:val="00361DE9"/>
+    <w:link w:val="FooterChar"/>
+    <w:rsid w:val="00811B29"/>
     <w:pPr>
       <w:tabs>
         <w:tab w:val="center" w:pos="4320"/>
@@ -1619,88 +1512,62 @@
       </w:tabs>
     </w:pPr>
   </w:style>
-  <w:style w:type="paragraph" w:styleId="BalloonText">
-    <w:name w:val="Balloon Text"/>
-    <w:basedOn w:val="Normal"/>
-    <w:semiHidden/>
-    <w:rsid w:val="00361DE9"/>
+  <w:style w:type="character" w:customStyle="1" w:styleId="FooterChar">
+    <w:name w:val="Footer Char"/>
+    <w:link w:val="Footer"/>
+    <w:rsid w:val="00811B29"/>
     <w:rPr>
-      <w:rFonts w:ascii="Tahoma" w:hAnsi="Tahoma" w:cs="Tahoma"/>
-      <w:sz w:val="16"/>
-      <w:szCs w:val="16"/>
-    </w:rPr>
-  </w:style>
-  <w:style w:type="table" w:styleId="TableGrid">
-    <w:name w:val="Table Grid"/>
-    <w:basedOn w:val="TableNormal"/>
-    <w:rsid w:val="00852754"/>
-    <w:tblPr>
-      <w:tblBorders>
-        <w:top w:val="single" w:sz="4" w:space="0" w:color="auto"/>
-        <w:left w:val="single" w:sz="4" w:space="0" w:color="auto"/>
-        <w:bottom w:val="single" w:sz="4" w:space="0" w:color="auto"/>
-        <w:right w:val="single" w:sz="4" w:space="0" w:color="auto"/>
-        <w:insideH w:val="single" w:sz="4" w:space="0" w:color="auto"/>
-        <w:insideV w:val="single" w:sz="4" w:space="0" w:color="auto"/>
-      </w:tblBorders>
-    </w:tblPr>
-  </w:style>
-  <w:style w:type="character" w:styleId="Hyperlink">
-    <w:name w:val="Hyperlink"/>
-    <w:basedOn w:val="DefaultParagraphFont"/>
-    <w:rsid w:val="00DE6AF7"/>
-    <w:rPr>
-      <w:color w:val="0000FF"/>
-      <w:u w:val="single"/>
-    </w:rPr>
-  </w:style>
-  <w:style w:type="character" w:styleId="FollowedHyperlink">
-    <w:name w:val="FollowedHyperlink"/>
-    <w:basedOn w:val="DefaultParagraphFont"/>
-    <w:rsid w:val="00DE6AF7"/>
-    <w:rPr>
-      <w:color w:val="800080"/>
-      <w:u w:val="single"/>
-    </w:rPr>
-  </w:style>
-  <w:style w:type="character" w:styleId="CommentReference">
-    <w:name w:val="annotation reference"/>
-    <w:basedOn w:val="DefaultParagraphFont"/>
-    <w:semiHidden/>
-    <w:rsid w:val="007916FD"/>
-    <w:rPr>
-      <w:sz w:val="16"/>
-      <w:szCs w:val="16"/>
+      <w:sz w:val="24"/>
+      <w:szCs w:val="24"/>
+      <w:lang w:val="en-US" w:eastAsia="en-US"/>
     </w:rPr>
   </w:style>
   <w:style w:type="paragraph" w:styleId="CommentText">
     <w:name w:val="annotation text"/>
     <w:basedOn w:val="Normal"/>
+    <w:link w:val="CommentTextChar"/>
     <w:semiHidden/>
-    <w:rsid w:val="007916FD"/>
+    <w:rsid w:val="00811B29"/>
     <w:rPr>
       <w:sz w:val="20"/>
       <w:szCs w:val="20"/>
     </w:rPr>
   </w:style>
-  <w:style w:type="paragraph" w:styleId="CommentSubject">
-    <w:name w:val="annotation subject"/>
-    <w:basedOn w:val="CommentText"/>
-    <w:next w:val="CommentText"/>
+  <w:style w:type="character" w:customStyle="1" w:styleId="CommentTextChar">
+    <w:name w:val="Comment Text Char"/>
+    <w:link w:val="CommentText"/>
     <w:semiHidden/>
-    <w:rsid w:val="007916FD"/>
+    <w:rsid w:val="00811B29"/>
     <w:rPr>
-      <w:b/>
-      <w:bCs/>
+      <w:lang w:val="en-US" w:eastAsia="en-US"/>
     </w:rPr>
   </w:style>
-  <w:style w:type="paragraph" w:customStyle="1" w:styleId="Style1">
-    <w:name w:val="Style1"/>
-    <w:basedOn w:val="CommentText"/>
-    <w:rsid w:val="00361174"/>
+  <w:style w:type="paragraph" w:styleId="BalloonText">
+    <w:name w:val="Balloon Text"/>
+    <w:basedOn w:val="Normal"/>
+    <w:link w:val="BalloonTextChar"/>
+    <w:uiPriority w:val="99"/>
+    <w:semiHidden/>
+    <w:unhideWhenUsed/>
+    <w:rsid w:val="00080DBF"/>
     <w:rPr>
-      <w:vanish/>
-      <w:color w:val="003366"/>
+      <w:rFonts w:ascii="Segoe UI" w:hAnsi="Segoe UI" w:cs="Segoe UI"/>
+      <w:sz w:val="18"/>
+      <w:szCs w:val="18"/>
+    </w:rPr>
+  </w:style>
+  <w:style w:type="character" w:customStyle="1" w:styleId="BalloonTextChar">
+    <w:name w:val="Balloon Text Char"/>
+    <w:basedOn w:val="DefaultParagraphFont"/>
+    <w:link w:val="BalloonText"/>
+    <w:uiPriority w:val="99"/>
+    <w:semiHidden/>
+    <w:rsid w:val="00080DBF"/>
+    <w:rPr>
+      <w:rFonts w:ascii="Segoe UI" w:hAnsi="Segoe UI" w:cs="Segoe UI"/>
+      <w:sz w:val="18"/>
+      <w:szCs w:val="18"/>
+      <w:lang w:val="en-US" w:eastAsia="en-US"/>
     </w:rPr>
   </w:style>
 </w:styles>
@@ -1723,7 +1590,7 @@
         <a:srgbClr val="E7E6E6"/>
       </a:lt2>
       <a:accent1>
-        <a:srgbClr val="4472C4"/>
+        <a:srgbClr val="5B9BD5"/>
       </a:accent1>
       <a:accent2>
         <a:srgbClr val="ED7D31"/>
@@ -1735,7 +1602,7 @@
         <a:srgbClr val="FFC000"/>
       </a:accent4>
       <a:accent5>
-        <a:srgbClr val="5B9BD5"/>
+        <a:srgbClr val="4472C4"/>
       </a:accent5>
       <a:accent6>
         <a:srgbClr val="70AD47"/>
@@ -1752,9 +1619,9 @@
         <a:latin typeface="Calibri Light" panose="020F0302020204030204"/>
         <a:ea typeface=""/>
         <a:cs typeface=""/>
-        <a:font script="Jpan" typeface="游ゴシック Light"/>
+        <a:font script="Jpan" typeface="ＭＳ ゴシック"/>
         <a:font script="Hang" typeface="맑은 고딕"/>
-        <a:font script="Hans" typeface="等线 Light"/>
+        <a:font script="Hans" typeface="宋体"/>
         <a:font script="Hant" typeface="新細明體"/>
         <a:font script="Arab" typeface="Times New Roman"/>
         <a:font script="Hebr" typeface="Times New Roman"/>
@@ -1782,31 +1649,14 @@
         <a:font script="Viet" typeface="Times New Roman"/>
         <a:font script="Uigh" typeface="Microsoft Uighur"/>
         <a:font script="Geor" typeface="Sylfaen"/>
-        <a:font script="Armn" typeface="Arial"/>
-        <a:font script="Bugi" typeface="Leelawadee UI"/>
-        <a:font script="Bopo" typeface="Microsoft JhengHei"/>
-        <a:font script="Java" typeface="Javanese Text"/>
-        <a:font script="Lisu" typeface="Segoe UI"/>
-        <a:font script="Mymr" typeface="Myanmar Text"/>
-        <a:font script="Nkoo" typeface="Ebrima"/>
-        <a:font script="Olck" typeface="Nirmala UI"/>
-        <a:font script="Osma" typeface="Ebrima"/>
-        <a:font script="Phag" typeface="Phagspa"/>
-        <a:font script="Syrn" typeface="Estrangelo Edessa"/>
-        <a:font script="Syrj" typeface="Estrangelo Edessa"/>
-        <a:font script="Syre" typeface="Estrangelo Edessa"/>
-        <a:font script="Sora" typeface="Nirmala UI"/>
-        <a:font script="Tale" typeface="Microsoft Tai Le"/>
-        <a:font script="Talu" typeface="Microsoft New Tai Lue"/>
-        <a:font script="Tfng" typeface="Ebrima"/>
       </a:majorFont>
       <a:minorFont>
         <a:latin typeface="Calibri" panose="020F0502020204030204"/>
         <a:ea typeface=""/>
         <a:cs typeface=""/>
-        <a:font script="Jpan" typeface="游明朝"/>
+        <a:font script="Jpan" typeface="ＭＳ 明朝"/>
         <a:font script="Hang" typeface="맑은 고딕"/>
-        <a:font script="Hans" typeface="等线"/>
+        <a:font script="Hans" typeface="宋体"/>
         <a:font script="Hant" typeface="新細明體"/>
         <a:font script="Arab" typeface="Arial"/>
         <a:font script="Hebr" typeface="Arial"/>
@@ -1834,23 +1684,6 @@
         <a:font script="Viet" typeface="Arial"/>
         <a:font script="Uigh" typeface="Microsoft Uighur"/>
         <a:font script="Geor" typeface="Sylfaen"/>
-        <a:font script="Armn" typeface="Arial"/>
-        <a:font script="Bugi" typeface="Leelawadee UI"/>
-        <a:font script="Bopo" typeface="Microsoft JhengHei"/>
-        <a:font script="Java" typeface="Javanese Text"/>
-        <a:font script="Lisu" typeface="Segoe UI"/>
-        <a:font script="Mymr" typeface="Myanmar Text"/>
-        <a:font script="Nkoo" typeface="Ebrima"/>
-        <a:font script="Olck" typeface="Nirmala UI"/>
-        <a:font script="Osma" typeface="Ebrima"/>
-        <a:font script="Phag" typeface="Phagspa"/>
-        <a:font script="Syrn" typeface="Estrangelo Edessa"/>
-        <a:font script="Syrj" typeface="Estrangelo Edessa"/>
-        <a:font script="Syre" typeface="Estrangelo Edessa"/>
-        <a:font script="Sora" typeface="Nirmala UI"/>
-        <a:font script="Tale" typeface="Microsoft Tai Le"/>
-        <a:font script="Talu" typeface="Microsoft New Tai Lue"/>
-        <a:font script="Tfng" typeface="Ebrima"/>
       </a:minorFont>
     </a:fontScheme>
     <a:fmtScheme name="Office">
@@ -1999,4 +1832,16 @@
     </a:ext>
   </a:extLst>
 </a:theme>
+</file>
+
+<file path=customXml/item1.xml><?xml version="1.0" encoding="utf-8"?>
+<b:Sources xmlns:b="http://schemas.openxmlformats.org/officeDocument/2006/bibliography" xmlns="http://schemas.openxmlformats.org/officeDocument/2006/bibliography" SelectedStyle="\APASixthEditionOfficeOnline.xsl" StyleName="APA" Version="6"/>
+</file>
+
+<file path=customXml/itemProps1.xml><?xml version="1.0" encoding="utf-8"?>
+<ds:datastoreItem xmlns:ds="http://schemas.openxmlformats.org/officeDocument/2006/customXml" ds:itemID="{520E0942-F7EF-4CDC-8FCB-8D8F6D70C96E}">
+  <ds:schemaRefs>
+    <ds:schemaRef ds:uri="http://schemas.openxmlformats.org/officeDocument/2006/bibliography"/>
+  </ds:schemaRefs>
+</ds:datastoreItem>
 </file>
</xml_diff>